<commit_message>
edits to latest reply version
</commit_message>
<xml_diff>
--- a/Frayling_et_al/reply/Draft_Reply_10.4.2014_gh_jg_jep_pmv2.docx
+++ b/Frayling_et_al/reply/Draft_Reply_10.4.2014_gh_jg_jep_pmv2.docx
@@ -6,8 +6,6 @@
       <w:pPr>
         <w:jc w:val="center"/>
       </w:pPr>
-      <w:bookmarkStart w:id="0" w:name="_GoBack"/>
-      <w:bookmarkEnd w:id="0"/>
       <w:r>
         <w:t xml:space="preserve">Response to: </w:t>
       </w:r>
@@ -61,21 +59,26 @@
       <w:r>
         <w:t xml:space="preserve">their interesting </w:t>
       </w:r>
-      <w:del w:id="1" w:author="Peter Visscher" w:date="2014-04-16T18:33:00Z">
-        <w:r>
-          <w:delText>comments on our paper</w:delText>
-        </w:r>
-      </w:del>
-      <w:ins w:id="2" w:author="Peter Visscher" w:date="2014-04-16T18:33:00Z">
-        <w:r>
-          <w:t>observations</w:t>
-        </w:r>
-      </w:ins>
+      <w:r>
+        <w:t>observations</w:t>
+      </w:r>
       <w:r>
         <w:t xml:space="preserve"> but </w:t>
       </w:r>
       <w:r>
-        <w:t>we do not believe that their conclusions are supported by the results presented</w:t>
+        <w:t>we do not believe that their</w:t>
+      </w:r>
+      <w:r>
+        <w:t xml:space="preserve"> overall</w:t>
+      </w:r>
+      <w:r>
+        <w:t xml:space="preserve"> conclusions are </w:t>
+      </w:r>
+      <w:r>
+        <w:t>consistent with</w:t>
+      </w:r>
+      <w:r>
+        <w:t xml:space="preserve"> the results presented</w:t>
       </w:r>
       <w:r>
         <w:t xml:space="preserve">. </w:t>
@@ -166,27 +169,18 @@
       <w:r>
         <w:t xml:space="preserve"> data to </w:t>
       </w:r>
-      <w:del w:id="3" w:author="Peter Visscher" w:date="2014-04-16T18:33:00Z">
-        <w:r>
-          <w:delText>make any</w:delText>
-        </w:r>
-      </w:del>
-      <w:ins w:id="4" w:author="Peter Visscher" w:date="2014-04-16T18:33:00Z">
-        <w:r>
-          <w:t>draw</w:t>
-        </w:r>
-      </w:ins>
+      <w:r>
+        <w:t>draw</w:t>
+      </w:r>
       <w:r>
         <w:t xml:space="preserve"> </w:t>
       </w:r>
       <w:r>
         <w:t>conclusion</w:t>
       </w:r>
-      <w:ins w:id="5" w:author="Peter Visscher" w:date="2014-04-16T18:33:00Z">
-        <w:r>
-          <w:t>s</w:t>
-        </w:r>
-      </w:ins>
+      <w:r>
+        <w:t>s</w:t>
+      </w:r>
       <w:r>
         <w:t xml:space="preserve"> on the </w:t>
       </w:r>
@@ -299,11 +293,7 @@
         <w:t>.</w:t>
       </w:r>
       <w:r>
-        <w:t xml:space="preserve"> </w:t>
-      </w:r>
-      <w:commentRangeStart w:id="6"/>
-      <w:r>
-        <w:t>Specifically, t</w:t>
+        <w:t xml:space="preserve"> Specifically, t</w:t>
       </w:r>
       <w:r>
         <w:t>he meta-analysis of these results shows that interaction effects remain for 24/26 epistasis pairs after correcting for effects of the IncS</w:t>
@@ -327,17 +317,7 @@
         <w:t>1</w:t>
       </w:r>
       <w:r>
-        <w:t xml:space="preserve">). </w:t>
-      </w:r>
-      <w:commentRangeEnd w:id="6"/>
-      <w:r>
-        <w:rPr>
-          <w:rStyle w:val="CommentReference"/>
-        </w:rPr>
-        <w:commentReference w:id="6"/>
-      </w:r>
-      <w:r>
-        <w:t xml:space="preserve">For the remaining two pairs we cannot rule out a haplotype effect such as postulated by Wood </w:t>
+        <w:t xml:space="preserve">). For the remaining two pairs we cannot rule out a haplotype effect such as postulated by Wood </w:t>
       </w:r>
       <w:r>
         <w:rPr>
@@ -400,176 +380,60 @@
       <w:pPr>
         <w:jc w:val="both"/>
       </w:pPr>
-      <w:ins w:id="7" w:author="Gib Hemani" w:date="2014-04-16T23:21:00Z">
-        <w:r>
-          <w:rPr>
-            <w:rFonts w:ascii="Calibri" w:hAnsi="Calibri" w:cs="Calibri"/>
-            <w:lang w:val="en-US"/>
-          </w:rPr>
-          <w:t xml:space="preserve">Third, Wood </w:t>
-        </w:r>
-        <w:r>
-          <w:rPr>
-            <w:rFonts w:ascii="Calibri" w:hAnsi="Calibri" w:cs="Calibri"/>
-            <w:i/>
-            <w:iCs/>
-            <w:lang w:val="en-US"/>
-          </w:rPr>
-          <w:t>et al</w:t>
-        </w:r>
-        <w:r>
-          <w:rPr>
-            <w:rFonts w:ascii="Calibri" w:hAnsi="Calibri" w:cs="Calibri"/>
-            <w:lang w:val="en-US"/>
-          </w:rPr>
-          <w:t>. ignore the possibility that the IncSeq SNP is either one of the epistatic causal loci, or in higher LD with the </w:t>
-        </w:r>
-        <w:r>
-          <w:rPr>
-            <w:rFonts w:ascii="Calibri" w:hAnsi="Calibri" w:cs="Calibri"/>
-            <w:kern w:val="1"/>
-            <w:lang w:val="en-US"/>
-          </w:rPr>
-          <w:t>causal</w:t>
-        </w:r>
-        <w:r>
-          <w:rPr>
-            <w:rFonts w:ascii="Calibri" w:hAnsi="Calibri" w:cs="Calibri"/>
-            <w:lang w:val="en-US"/>
-          </w:rPr>
-          <w:t xml:space="preserve"> loci than the genotyped epistatic SNP and assume that a direct comparison of the interaction </w:t>
-        </w:r>
-        <w:r>
-          <w:rPr>
-            <w:rFonts w:ascii="Calibri" w:hAnsi="Calibri" w:cs="Calibri"/>
-            <w:i/>
-            <w:iCs/>
-            <w:lang w:val="en-US"/>
-          </w:rPr>
-          <w:t>p</w:t>
-        </w:r>
-        <w:r>
-          <w:rPr>
-            <w:rFonts w:ascii="Calibri" w:hAnsi="Calibri" w:cs="Calibri"/>
-            <w:lang w:val="en-US"/>
-          </w:rPr>
-          <w:t>-value before and after linear adjustment of the IncSeq SNP provides evidence for their alternative explanation</w:t>
-        </w:r>
-      </w:ins>
-      <w:del w:id="8" w:author="Gib Hemani" w:date="2014-04-16T23:21:00Z">
-        <w:r>
-          <w:rPr>
-            <w:lang w:val="en-US"/>
-          </w:rPr>
-          <w:delText xml:space="preserve">Third, </w:delText>
-        </w:r>
-        <w:r>
-          <w:rPr>
-            <w:lang w:val="en-US"/>
-          </w:rPr>
-          <w:delText xml:space="preserve">Wood </w:delText>
-        </w:r>
-        <w:r>
-          <w:rPr>
-            <w:i/>
-            <w:lang w:val="en-US"/>
-          </w:rPr>
-          <w:delText>et al</w:delText>
-        </w:r>
-        <w:r>
-          <w:rPr>
-            <w:lang w:val="en-US"/>
-          </w:rPr>
-          <w:delText xml:space="preserve">. </w:delText>
-        </w:r>
-        <w:commentRangeStart w:id="9"/>
-        <w:r>
-          <w:rPr>
-            <w:lang w:val="en-US"/>
-          </w:rPr>
-          <w:delText>ignore the possibility that the IncS</w:delText>
-        </w:r>
-        <w:r>
-          <w:rPr>
-            <w:lang w:val="en-US"/>
-          </w:rPr>
-          <w:delText>eq S</w:delText>
-        </w:r>
-        <w:r>
-          <w:rPr>
-            <w:lang w:val="en-US"/>
-          </w:rPr>
-          <w:delText xml:space="preserve">NP is either one of the epistatic causal loci or in higher LD with one of the causal loci </w:delText>
-        </w:r>
-        <w:commentRangeEnd w:id="9"/>
-        <w:r>
-          <w:rPr>
-            <w:rStyle w:val="CommentReference"/>
-          </w:rPr>
-          <w:commentReference w:id="9"/>
-        </w:r>
-        <w:r>
-          <w:rPr>
-            <w:lang w:val="en-US"/>
-          </w:rPr>
-          <w:delText xml:space="preserve">and </w:delText>
-        </w:r>
-        <w:r>
-          <w:rPr>
-            <w:lang w:val="en-US"/>
-          </w:rPr>
-          <w:delText xml:space="preserve">assume that a direct comparison of the interaction </w:delText>
-        </w:r>
-        <w:r>
-          <w:rPr>
-            <w:i/>
-            <w:lang w:val="en-US"/>
-          </w:rPr>
-          <w:delText>p</w:delText>
-        </w:r>
-        <w:r>
-          <w:rPr>
-            <w:lang w:val="en-US"/>
-          </w:rPr>
-          <w:delText>-value before and after linear adjustment of the Inc</w:delText>
-        </w:r>
-        <w:r>
-          <w:rPr>
-            <w:lang w:val="en-US"/>
-          </w:rPr>
-          <w:delText>S</w:delText>
-        </w:r>
-        <w:r>
-          <w:rPr>
-            <w:lang w:val="en-US"/>
-          </w:rPr>
-          <w:delText>eq S</w:delText>
-        </w:r>
-        <w:r>
-          <w:rPr>
-            <w:lang w:val="en-US"/>
-          </w:rPr>
-          <w:delText>NP provides evidence for</w:delText>
-        </w:r>
-      </w:del>
-      <w:ins w:id="10" w:author="Peter Visscher" w:date="2014-04-16T18:36:00Z">
-        <w:del w:id="11" w:author="Gib Hemani" w:date="2014-04-16T23:21:00Z">
-          <w:r>
-            <w:rPr>
-              <w:lang w:val="en-US"/>
-            </w:rPr>
-            <w:delText xml:space="preserve"> their</w:delText>
-          </w:r>
-        </w:del>
-      </w:ins>
-      <w:del w:id="12" w:author="Gib Hemani" w:date="2014-04-16T23:21:00Z">
-        <w:r>
-          <w:rPr>
-            <w:lang w:val="en-US"/>
-          </w:rPr>
-          <w:delText xml:space="preserve"> an alternative explanation</w:delText>
-        </w:r>
-      </w:del>
+      <w:r>
+        <w:rPr>
+          <w:rFonts w:ascii="Calibri" w:hAnsi="Calibri" w:cs="Calibri"/>
+          <w:lang w:val="en-US"/>
+        </w:rPr>
+        <w:t xml:space="preserve">Third, Wood </w:t>
+      </w:r>
+      <w:r>
+        <w:rPr>
+          <w:rFonts w:ascii="Calibri" w:hAnsi="Calibri" w:cs="Calibri"/>
+          <w:i/>
+          <w:iCs/>
+          <w:lang w:val="en-US"/>
+        </w:rPr>
+        <w:t>et al</w:t>
+      </w:r>
+      <w:r>
+        <w:rPr>
+          <w:rFonts w:ascii="Calibri" w:hAnsi="Calibri" w:cs="Calibri"/>
+          <w:lang w:val="en-US"/>
+        </w:rPr>
+        <w:t>. ignore the possibility that the IncSeq SNP is either one of the epistatic causal loci, or in higher LD with the </w:t>
+      </w:r>
+      <w:r>
+        <w:rPr>
+          <w:rFonts w:ascii="Calibri" w:hAnsi="Calibri" w:cs="Calibri"/>
+          <w:kern w:val="1"/>
+          <w:lang w:val="en-US"/>
+        </w:rPr>
+        <w:t>causal</w:t>
+      </w:r>
+      <w:r>
+        <w:rPr>
+          <w:rFonts w:ascii="Calibri" w:hAnsi="Calibri" w:cs="Calibri"/>
+          <w:lang w:val="en-US"/>
+        </w:rPr>
+        <w:t xml:space="preserve"> loci than the genotyped epistatic SNP and assume that a direct comparison of the interaction </w:t>
+      </w:r>
+      <w:r>
+        <w:rPr>
+          <w:rFonts w:ascii="Calibri" w:hAnsi="Calibri" w:cs="Calibri"/>
+          <w:i/>
+          <w:iCs/>
+          <w:lang w:val="en-US"/>
+        </w:rPr>
+        <w:t>p</w:t>
+      </w:r>
+      <w:r>
+        <w:rPr>
+          <w:rFonts w:ascii="Calibri" w:hAnsi="Calibri" w:cs="Calibri"/>
+          <w:lang w:val="en-US"/>
+        </w:rPr>
+        <w:t>-value before and after linear adjustment of the IncSeq SNP provides evidence for their alternative explanation</w:t>
+      </w:r>
       <w:r>
         <w:rPr>
           <w:lang w:val="en-US"/>
@@ -1174,7 +1038,6 @@
       <w:pPr>
         <w:jc w:val="both"/>
       </w:pPr>
-      <w:commentRangeStart w:id="13"/>
       <w:r>
         <w:t>Fifth, there is evidence of interaction variation for pairs of SNPs that include the IncS</w:t>
       </w:r>
@@ -1271,13 +1134,8 @@
       <w:r>
         <w:t xml:space="preserve">). </w:t>
       </w:r>
-      <w:commentRangeEnd w:id="13"/>
-      <w:r>
-        <w:rPr>
-          <w:rStyle w:val="CommentReference"/>
-        </w:rPr>
-        <w:commentReference w:id="13"/>
-      </w:r>
+      <w:bookmarkStart w:id="0" w:name="_GoBack"/>
+      <w:bookmarkEnd w:id="0"/>
     </w:p>
     <w:p>
       <w:pPr>
@@ -1514,7 +1372,7 @@
       <w:r>
         <w:fldChar w:fldCharType="separate"/>
       </w:r>
-      <w:bookmarkStart w:id="14" w:name="_ENREF_1"/>
+      <w:bookmarkStart w:id="1" w:name="_ENREF_1"/>
       <w:r>
         <w:rPr>
           <w:rFonts w:ascii="Cambria" w:hAnsi="Cambria"/>
@@ -1522,7 +1380,7 @@
         </w:rPr>
         <w:t>1. Hemani G, Shakhbazov K, Westra H, Esko T, Henders AK, et al. (2014) Detection and replication of epistasis influencing transcription in humans. Nature In Press.</w:t>
       </w:r>
-      <w:bookmarkEnd w:id="14"/>
+      <w:bookmarkEnd w:id="1"/>
     </w:p>
     <w:p>
       <w:pPr>
@@ -1533,7 +1391,7 @@
           <w:noProof/>
         </w:rPr>
       </w:pPr>
-      <w:bookmarkStart w:id="15" w:name="_ENREF_2"/>
+      <w:bookmarkStart w:id="2" w:name="_ENREF_2"/>
       <w:r>
         <w:rPr>
           <w:rFonts w:ascii="Cambria" w:hAnsi="Cambria"/>
@@ -1541,7 +1399,7 @@
         </w:rPr>
         <w:t>2. Westra HJ, Peters MJ, Esko T, Yaghootkar H, Schurmann C, et al. (2013) Systematic identification of trans eQTLs as putative drivers of known disease associations. Nat Genet 45: 1238-U1195.</w:t>
       </w:r>
-      <w:bookmarkEnd w:id="15"/>
+      <w:bookmarkEnd w:id="2"/>
     </w:p>
     <w:p>
       <w:pPr>
@@ -1552,7 +1410,7 @@
           <w:noProof/>
         </w:rPr>
       </w:pPr>
-      <w:bookmarkStart w:id="16" w:name="_ENREF_3"/>
+      <w:bookmarkStart w:id="3" w:name="_ENREF_3"/>
       <w:r>
         <w:rPr>
           <w:rFonts w:ascii="Cambria" w:hAnsi="Cambria"/>
@@ -1560,7 +1418,7 @@
         </w:rPr>
         <w:t>3. Powell JE, Henders AK, McRae AF, Kim J, Hemani G, et al. (2013) Congruence of Additive and Non-Additive Effects on Gene Expression Estimated from Pedigree and SNP Data. PLoS Genet 9.</w:t>
       </w:r>
-      <w:bookmarkEnd w:id="16"/>
+      <w:bookmarkEnd w:id="3"/>
     </w:p>
     <w:p>
       <w:pPr>
@@ -1571,7 +1429,7 @@
           <w:noProof/>
         </w:rPr>
       </w:pPr>
-      <w:bookmarkStart w:id="17" w:name="_ENREF_4"/>
+      <w:bookmarkStart w:id="4" w:name="_ENREF_4"/>
       <w:r>
         <w:rPr>
           <w:rFonts w:ascii="Cambria" w:hAnsi="Cambria"/>
@@ -1579,7 +1437,7 @@
         </w:rPr>
         <w:t>4. Powell JE, Henders AK, McRae AF, Caracella A, Smith S, et al. (2012) The Brisbane Systems Genetics Study: genetical genomics meets complex trait genetics. PLoS One 7: e35430.</w:t>
       </w:r>
-      <w:bookmarkEnd w:id="17"/>
+      <w:bookmarkEnd w:id="4"/>
     </w:p>
     <w:p>
       <w:pPr>
@@ -15810,72 +15668,6 @@
     </w:sectPr>
   </w:body>
 </w:document>
-</file>
-
-<file path=word/comments.xml><?xml version="1.0" encoding="utf-8"?>
-<w:comments xmlns:wpc="http://schemas.microsoft.com/office/word/2010/wordprocessingCanvas" xmlns:mo="http://schemas.microsoft.com/office/mac/office/2008/main" xmlns:mc="http://schemas.openxmlformats.org/markup-compatibility/2006" xmlns:mv="urn:schemas-microsoft-com:mac:vml" xmlns:o="urn:schemas-microsoft-com:office:office" xmlns:r="http://schemas.openxmlformats.org/officeDocument/2006/relationships" xmlns:m="http://schemas.openxmlformats.org/officeDocument/2006/math" xmlns:v="urn:schemas-microsoft-com:vml" xmlns:wp14="http://schemas.microsoft.com/office/word/2010/wordprocessingDrawing" xmlns:wp="http://schemas.openxmlformats.org/drawingml/2006/wordprocessingDrawing" xmlns:w10="urn:schemas-microsoft-com:office:word" xmlns:w="http://schemas.openxmlformats.org/wordprocessingml/2006/main" xmlns:w14="http://schemas.microsoft.com/office/word/2010/wordml" xmlns:wpg="http://schemas.microsoft.com/office/word/2010/wordprocessingGroup" xmlns:wpi="http://schemas.microsoft.com/office/word/2010/wordprocessingInk" xmlns:wne="http://schemas.microsoft.com/office/word/2006/wordml" xmlns:wps="http://schemas.microsoft.com/office/word/2010/wordprocessingShape" mc:Ignorable="w14 wp14">
-  <w:comment w:id="6" w:author="Peter Visscher" w:date="2014-04-16T18:47:00Z" w:initials="PV">
-    <w:p>
-      <w:pPr>
-        <w:pStyle w:val="CommentText"/>
-      </w:pPr>
-      <w:r>
-        <w:rPr>
-          <w:rStyle w:val="CommentReference"/>
-        </w:rPr>
-        <w:annotationRef/>
-      </w:r>
-      <w:r>
-        <w:t>Why don’t we give them what they want here, i.e. results from the replication sets only? There seems to me no logical reason not to do that, and the results (if one wanted to) could then be compared to the published data (last column T1 in H et al.)</w:t>
-      </w:r>
-    </w:p>
-  </w:comment>
-  <w:comment w:id="9" w:author="Peter Visscher" w:date="2014-04-16T18:37:00Z" w:initials="PV">
-    <w:p>
-      <w:pPr>
-        <w:pStyle w:val="CommentText"/>
-      </w:pPr>
-      <w:r>
-        <w:rPr>
-          <w:rStyle w:val="CommentReference"/>
-        </w:rPr>
-        <w:annotationRef/>
-      </w:r>
-      <w:r>
-        <w:t>I don’t understand this sentence. Rephrase?</w:t>
-      </w:r>
-    </w:p>
-  </w:comment>
-  <w:comment w:id="13" w:author="Peter Visscher" w:date="2014-04-16T18:43:00Z" w:initials="PV">
-    <w:p>
-      <w:pPr>
-        <w:pStyle w:val="CommentText"/>
-      </w:pPr>
-      <w:r>
-        <w:rPr>
-          <w:rStyle w:val="CommentReference"/>
-        </w:rPr>
-        <w:annotationRef/>
-      </w:r>
-      <w:r>
-        <w:t>Gib, I’m trying to understand why Exeter has dismissed this argument on the basis that the IncSeq SNP is in LD (D’ ~0.5) with the SNP with which it has interaction variation.</w:t>
-      </w:r>
-    </w:p>
-    <w:p>
-      <w:pPr>
-        <w:pStyle w:val="CommentText"/>
-      </w:pPr>
-    </w:p>
-    <w:p>
-      <w:pPr>
-        <w:pStyle w:val="CommentText"/>
-      </w:pPr>
-      <w:r>
-        <w:t>If the IncSeq SNP is the only causal variant in cis then I presume that our argument is fine. But is it ok in other cases?</w:t>
-      </w:r>
-    </w:p>
-  </w:comment>
-</w:comments>
 </file>
 
 <file path=word/styles.xml><?xml version="1.0" encoding="utf-8"?>

</xml_diff>